<commit_message>
updated website to include handouts
</commit_message>
<xml_diff>
--- a/Handouts/handout01.docx
+++ b/Handouts/handout01.docx
@@ -2,16 +2,16 @@
 <file path=word/document.xml><?xml version="1.0" encoding="utf-8"?>
 <w:document xmlns:w="http://schemas.openxmlformats.org/wordprocessingml/2006/main" xmlns:m="http://schemas.openxmlformats.org/officeDocument/2006/math" xmlns:r="http://schemas.openxmlformats.org/officeDocument/2006/relationships" xmlns:o="urn:schemas-microsoft-com:office:office" xmlns:v="urn:schemas-microsoft-com:vml" xmlns:w10="urn:schemas-microsoft-com:office:word" xmlns:a="http://schemas.openxmlformats.org/drawingml/2006/main" xmlns:pic="http://schemas.openxmlformats.org/drawingml/2006/picture" xmlns:wp="http://schemas.openxmlformats.org/drawingml/2006/wordprocessingDrawing">
   <w:body>
-    <w:bookmarkStart w:id="computing-for-mathematics" w:name="computing-for-mathematics"/>
+    <w:bookmarkStart w:id="computing-for-mathematics-handout-1---what-you-need-to-know" w:name="computing-for-mathematics-handout-1---what-you-need-to-know"/>
     <w:p>
       <w:pPr>
         <w:pStyle w:val="Heading1"/>
       </w:pPr>
       <w:r>
-        <w:t xml:space="preserve">Computing for mathematics</w:t>
-      </w:r>
-    </w:p>
-    <w:bookmarkEnd w:id="computing-for-mathematics"/>
+        <w:t xml:space="preserve">Computing for mathematics handout 1 - What you need to know</w:t>
+      </w:r>
+    </w:p>
+    <w:bookmarkEnd w:id="computing-for-mathematics-handout-1---what-you-need-to-know"/>
     <w:p>
       <w:r>
         <w:t xml:space="preserve">Lecturer: Vince Knight Office: M1.25 email: knightva@cf.ac.uk</w:t>

</xml_diff>